<commit_message>
Update RDTI-GA-Template to version 1.61 and remove temporary file
</commit_message>
<xml_diff>
--- a/template/RDTI-GA-Template-v1.61.docx
+++ b/template/RDTI-GA-Template-v1.61.docx
@@ -3922,411 +3922,6 @@
         <w:br w:type="page"/>
       </w:r>
     </w:p>
-    <w:p>
-      <w:pPr>
-        <w:pStyle w:val="Style1"/>
-      </w:pPr>
-      <w:r>
-        <w:lastRenderedPageBreak/>
-        <w:t>{#supportingActivit</w:t>
-      </w:r>
-      <w:r>
-        <w:t>y</w:t>
-      </w:r>
-      <w:r>
-        <w:t>}</w:t>
-      </w:r>
-      <w:r>
-        <w:t xml:space="preserve"> </w:t>
-      </w:r>
-    </w:p>
-    <w:p>
-      <w:pPr>
-        <w:pStyle w:val="Heading3"/>
-      </w:pPr>
-      <w:r>
-        <w:t>Supporting R&amp;D Activity (</w:t>
-      </w:r>
-      <w:r>
-        <w:t>{</w:t>
-      </w:r>
-      <w:proofErr w:type="spellStart"/>
-      <w:r>
-        <w:t>ActivityNumber</w:t>
-      </w:r>
-      <w:proofErr w:type="spellEnd"/>
-      <w:r>
-        <w:t>}</w:t>
-      </w:r>
-      <w:r>
-        <w:t>)</w:t>
-      </w:r>
-      <w:r>
-        <w:t>) (Copy this section of the template, if more Supporting activities are required)</w:t>
-      </w:r>
-    </w:p>
-    <w:p>
-      <w:r>
-        <w:t>Name your Supporting R&amp;D activity here: [You must have a unique name for each]</w:t>
-      </w:r>
-    </w:p>
-    <w:tbl>
-      <w:tblPr>
-        <w:tblStyle w:val="affff1"/>
-        <w:tblW w:w="9029" w:type="dxa"/>
-        <w:tblBorders>
-          <w:top w:val="single" w:sz="8" w:space="0" w:color="000000"/>
-          <w:left w:val="single" w:sz="8" w:space="0" w:color="000000"/>
-          <w:bottom w:val="single" w:sz="8" w:space="0" w:color="000000"/>
-          <w:right w:val="single" w:sz="8" w:space="0" w:color="000000"/>
-          <w:insideH w:val="single" w:sz="8" w:space="0" w:color="000000"/>
-          <w:insideV w:val="single" w:sz="8" w:space="0" w:color="000000"/>
-        </w:tblBorders>
-        <w:tblLayout w:type="fixed"/>
-        <w:tblLook w:val="0600" w:firstRow="0" w:lastRow="0" w:firstColumn="0" w:lastColumn="0" w:noHBand="1" w:noVBand="1"/>
-      </w:tblPr>
-      <w:tblGrid>
-        <w:gridCol w:w="9029"/>
-      </w:tblGrid>
-      <w:tr>
-        <w:tc>
-          <w:tcPr>
-            <w:tcW w:w="9029" w:type="dxa"/>
-            <w:tcMar>
-              <w:top w:w="100" w:type="dxa"/>
-              <w:left w:w="100" w:type="dxa"/>
-              <w:bottom w:w="100" w:type="dxa"/>
-              <w:right w:w="100" w:type="dxa"/>
-            </w:tcMar>
-          </w:tcPr>
-          <w:p>
-            <w:r>
-              <w:t>{name}</w:t>
-            </w:r>
-          </w:p>
-        </w:tc>
-      </w:tr>
-    </w:tbl>
-    <w:p>
-      <w:r>
-        <w:t>Activity starts this tax year</w:t>
-      </w:r>
-      <w:r>
-        <w:t>: [</w:t>
-      </w:r>
-      <w:r>
-        <w:rPr>
-          <w:i/>
-        </w:rPr>
-        <w:t xml:space="preserve">Show what </w:t>
-      </w:r>
-      <w:r>
-        <w:rPr>
-          <w:i/>
-          <w:iCs/>
-        </w:rPr>
-        <w:t xml:space="preserve">tax year </w:t>
-      </w:r>
-      <w:r>
-        <w:rPr>
-          <w:i/>
-        </w:rPr>
-        <w:t>the activity begins in e.g. first eligible tax year 31-March-2025 for activities carried out 1-April-2024 to 31-March-2025</w:t>
-      </w:r>
-      <w:r>
-        <w:rPr>
-          <w:i/>
-          <w:iCs/>
-        </w:rPr>
-        <w:t>, or e.g. if you have a December balance date 1 January 2024 to 31 December 2024</w:t>
-      </w:r>
-      <w:r>
-        <w:rPr>
-          <w:i/>
-        </w:rPr>
-        <w:t xml:space="preserve">. You may be eligible for a pre-core supporting activity </w:t>
-      </w:r>
-      <w:r>
-        <w:rPr>
-          <w:i/>
-          <w:iCs/>
-        </w:rPr>
-        <w:t>in the</w:t>
-      </w:r>
-      <w:r>
-        <w:rPr>
-          <w:i/>
-        </w:rPr>
-        <w:t xml:space="preserve"> 31-March-2024</w:t>
-      </w:r>
-      <w:r>
-        <w:rPr>
-          <w:i/>
-          <w:iCs/>
-        </w:rPr>
-        <w:t xml:space="preserve"> tax year</w:t>
-      </w:r>
-      <w:r>
-        <w:t>]</w:t>
-      </w:r>
-    </w:p>
-    <w:tbl>
-      <w:tblPr>
-        <w:tblStyle w:val="affff2"/>
-        <w:tblW w:w="9029" w:type="dxa"/>
-        <w:tblBorders>
-          <w:top w:val="single" w:sz="8" w:space="0" w:color="000000"/>
-          <w:left w:val="single" w:sz="8" w:space="0" w:color="000000"/>
-          <w:bottom w:val="single" w:sz="8" w:space="0" w:color="000000"/>
-          <w:right w:val="single" w:sz="8" w:space="0" w:color="000000"/>
-          <w:insideH w:val="single" w:sz="8" w:space="0" w:color="000000"/>
-          <w:insideV w:val="single" w:sz="8" w:space="0" w:color="000000"/>
-        </w:tblBorders>
-        <w:tblLayout w:type="fixed"/>
-        <w:tblLook w:val="0600" w:firstRow="0" w:lastRow="0" w:firstColumn="0" w:lastColumn="0" w:noHBand="1" w:noVBand="1"/>
-      </w:tblPr>
-      <w:tblGrid>
-        <w:gridCol w:w="9029"/>
-      </w:tblGrid>
-      <w:tr>
-        <w:tc>
-          <w:tcPr>
-            <w:tcW w:w="9029" w:type="dxa"/>
-            <w:tcMar>
-              <w:top w:w="100" w:type="dxa"/>
-              <w:left w:w="100" w:type="dxa"/>
-              <w:bottom w:w="100" w:type="dxa"/>
-              <w:right w:w="100" w:type="dxa"/>
-            </w:tcMar>
-          </w:tcPr>
-          <w:p>
-            <w:r>
-              <w:t>{</w:t>
-            </w:r>
-            <w:proofErr w:type="spellStart"/>
-            <w:r>
-              <w:t>startDate</w:t>
-            </w:r>
-            <w:proofErr w:type="spellEnd"/>
-            <w:r>
-              <w:t>}</w:t>
-            </w:r>
-          </w:p>
-        </w:tc>
-      </w:tr>
-    </w:tbl>
-    <w:p>
-      <w:r>
-        <w:t>Activity ends this tax year</w:t>
-      </w:r>
-      <w:r>
-        <w:t>: [</w:t>
-      </w:r>
-      <w:r>
-        <w:rPr>
-          <w:i/>
-        </w:rPr>
-        <w:t xml:space="preserve">Show what </w:t>
-      </w:r>
-      <w:r>
-        <w:rPr>
-          <w:i/>
-          <w:iCs/>
-        </w:rPr>
-        <w:t xml:space="preserve">tax </w:t>
-      </w:r>
-      <w:r>
-        <w:rPr>
-          <w:i/>
-        </w:rPr>
-        <w:t>year the activity ends e.g. last eligible tax year 31-March-2027 for activities carried out 1-April-2026 to 31-March-2027 which is 3 tax years in</w:t>
-      </w:r>
-      <w:r>
-        <w:rPr>
-          <w:i/>
-          <w:iCs/>
-        </w:rPr>
-        <w:t xml:space="preserve"> total, or e.g. if you have a December balance date, the last eligible tax year 31 March 2027 for activities carried out 1 January 2026 to 31 December 2026</w:t>
-      </w:r>
-      <w:r>
-        <w:t>]</w:t>
-      </w:r>
-    </w:p>
-    <w:tbl>
-      <w:tblPr>
-        <w:tblStyle w:val="affff3"/>
-        <w:tblW w:w="9029" w:type="dxa"/>
-        <w:tblBorders>
-          <w:top w:val="single" w:sz="8" w:space="0" w:color="000000"/>
-          <w:left w:val="single" w:sz="8" w:space="0" w:color="000000"/>
-          <w:bottom w:val="single" w:sz="8" w:space="0" w:color="000000"/>
-          <w:right w:val="single" w:sz="8" w:space="0" w:color="000000"/>
-          <w:insideH w:val="single" w:sz="8" w:space="0" w:color="000000"/>
-          <w:insideV w:val="single" w:sz="8" w:space="0" w:color="000000"/>
-        </w:tblBorders>
-        <w:tblLayout w:type="fixed"/>
-        <w:tblLook w:val="0600" w:firstRow="0" w:lastRow="0" w:firstColumn="0" w:lastColumn="0" w:noHBand="1" w:noVBand="1"/>
-      </w:tblPr>
-      <w:tblGrid>
-        <w:gridCol w:w="9029"/>
-      </w:tblGrid>
-      <w:tr>
-        <w:tc>
-          <w:tcPr>
-            <w:tcW w:w="9029" w:type="dxa"/>
-            <w:tcMar>
-              <w:top w:w="100" w:type="dxa"/>
-              <w:left w:w="100" w:type="dxa"/>
-              <w:bottom w:w="100" w:type="dxa"/>
-              <w:right w:w="100" w:type="dxa"/>
-            </w:tcMar>
-          </w:tcPr>
-          <w:p>
-            <w:r>
-              <w:t>{</w:t>
-            </w:r>
-            <w:proofErr w:type="spellStart"/>
-            <w:r>
-              <w:t>endDate</w:t>
-            </w:r>
-            <w:proofErr w:type="spellEnd"/>
-            <w:r>
-              <w:t>}</w:t>
-            </w:r>
-          </w:p>
-        </w:tc>
-      </w:tr>
-    </w:tbl>
-    <w:p>
-      <w:r>
-        <w:t>Describe your Supporting R&amp;D activity:</w:t>
-      </w:r>
-    </w:p>
-    <w:p>
-      <w:r>
-        <w:t>[Draft your answer here:  Suggested maximum length - 250 words]</w:t>
-      </w:r>
-    </w:p>
-    <w:tbl>
-      <w:tblPr>
-        <w:tblStyle w:val="affff4"/>
-        <w:tblW w:w="9029" w:type="dxa"/>
-        <w:tblBorders>
-          <w:top w:val="single" w:sz="8" w:space="0" w:color="000000"/>
-          <w:left w:val="single" w:sz="8" w:space="0" w:color="000000"/>
-          <w:bottom w:val="single" w:sz="8" w:space="0" w:color="000000"/>
-          <w:right w:val="single" w:sz="8" w:space="0" w:color="000000"/>
-          <w:insideH w:val="single" w:sz="8" w:space="0" w:color="000000"/>
-          <w:insideV w:val="single" w:sz="8" w:space="0" w:color="000000"/>
-        </w:tblBorders>
-        <w:tblLayout w:type="fixed"/>
-        <w:tblLook w:val="0600" w:firstRow="0" w:lastRow="0" w:firstColumn="0" w:lastColumn="0" w:noHBand="1" w:noVBand="1"/>
-      </w:tblPr>
-      <w:tblGrid>
-        <w:gridCol w:w="9029"/>
-      </w:tblGrid>
-      <w:tr>
-        <w:trPr>
-          <w:trHeight w:val="1984"/>
-        </w:trPr>
-        <w:tc>
-          <w:tcPr>
-            <w:tcW w:w="9029" w:type="dxa"/>
-            <w:tcMar>
-              <w:top w:w="100" w:type="dxa"/>
-              <w:left w:w="100" w:type="dxa"/>
-              <w:bottom w:w="100" w:type="dxa"/>
-              <w:right w:w="100" w:type="dxa"/>
-            </w:tcMar>
-          </w:tcPr>
-          <w:p>
-            <w:r>
-              <w:t>{description}</w:t>
-            </w:r>
-          </w:p>
-        </w:tc>
-      </w:tr>
-    </w:tbl>
-    <w:p/>
-    <w:p>
-      <w:pPr>
-        <w:spacing w:before="0" w:after="200"/>
-      </w:pPr>
-      <w:r>
-        <w:br w:type="page"/>
-      </w:r>
-    </w:p>
-    <w:p>
-      <w:r>
-        <w:lastRenderedPageBreak/>
-        <w:t>Describe how this satisfies the Supporting R&amp;D activity definition (above):</w:t>
-      </w:r>
-    </w:p>
-    <w:p>
-      <w:r>
-        <w:t>Draft your answer here: [Suggested maximum length - 250 words]</w:t>
-      </w:r>
-    </w:p>
-    <w:tbl>
-      <w:tblPr>
-        <w:tblStyle w:val="affff5"/>
-        <w:tblW w:w="9029" w:type="dxa"/>
-        <w:tblBorders>
-          <w:top w:val="single" w:sz="8" w:space="0" w:color="000000"/>
-          <w:left w:val="single" w:sz="8" w:space="0" w:color="000000"/>
-          <w:bottom w:val="single" w:sz="8" w:space="0" w:color="000000"/>
-          <w:right w:val="single" w:sz="8" w:space="0" w:color="000000"/>
-          <w:insideH w:val="single" w:sz="8" w:space="0" w:color="000000"/>
-          <w:insideV w:val="single" w:sz="8" w:space="0" w:color="000000"/>
-        </w:tblBorders>
-        <w:tblLayout w:type="fixed"/>
-        <w:tblLook w:val="0600" w:firstRow="0" w:lastRow="0" w:firstColumn="0" w:lastColumn="0" w:noHBand="1" w:noVBand="1"/>
-      </w:tblPr>
-      <w:tblGrid>
-        <w:gridCol w:w="9029"/>
-      </w:tblGrid>
-      <w:tr>
-        <w:trPr>
-          <w:trHeight w:val="1984"/>
-        </w:trPr>
-        <w:tc>
-          <w:tcPr>
-            <w:tcW w:w="9029" w:type="dxa"/>
-            <w:tcMar>
-              <w:top w:w="100" w:type="dxa"/>
-              <w:left w:w="100" w:type="dxa"/>
-              <w:bottom w:w="100" w:type="dxa"/>
-              <w:right w:w="100" w:type="dxa"/>
-            </w:tcMar>
-          </w:tcPr>
-          <w:p>
-            <w:r>
-              <w:t>{definiition}</w:t>
-            </w:r>
-          </w:p>
-        </w:tc>
-      </w:tr>
-    </w:tbl>
-    <w:p>
-      <w:pPr>
-        <w:pStyle w:val="Style1"/>
-      </w:pPr>
-      <w:r>
-        <w:t>{/</w:t>
-      </w:r>
-      <w:proofErr w:type="spellStart"/>
-      <w:r>
-        <w:t>supportingActivit</w:t>
-      </w:r>
-      <w:r>
-        <w:t>y</w:t>
-      </w:r>
-      <w:proofErr w:type="spellEnd"/>
-      <w:r>
-        <w:t>}</w:t>
-      </w:r>
-    </w:p>
-    <w:p/>
     <w:p>
       <w:r>
         <w:t>{/</w:t>

</xml_diff>